<commit_message>
Report- Small changes to the literature review
</commit_message>
<xml_diff>
--- a/F21MP/Report/F21MP - Kawthar Adam - H00399169.docx
+++ b/F21MP/Report/F21MP - Kawthar Adam - H00399169.docx
@@ -1127,6 +1127,7 @@
                 <w:szCs w:val="24"/>
               </w:rPr>
             </w:pPr>
+            <w:proofErr w:type="spellStart"/>
             <w:r>
               <w:rPr>
                 <w:rFonts w:asciiTheme="minorBidi" w:hAnsiTheme="minorBidi"/>
@@ -1143,14 +1144,25 @@
               </w:rPr>
               <w:t>.</w:t>
             </w:r>
+            <w:proofErr w:type="spellEnd"/>
             <w:r>
               <w:rPr>
                 <w:rFonts w:asciiTheme="minorBidi" w:hAnsiTheme="minorBidi"/>
                 <w:color w:val="000000"/>
                 <w:szCs w:val="24"/>
               </w:rPr>
-              <w:t xml:space="preserve"> Hind Zantout</w:t>
-            </w:r>
+              <w:t xml:space="preserve"> Hind </w:t>
+            </w:r>
+            <w:proofErr w:type="spellStart"/>
+            <w:r>
+              <w:rPr>
+                <w:rFonts w:asciiTheme="minorBidi" w:hAnsiTheme="minorBidi"/>
+                <w:color w:val="000000"/>
+                <w:szCs w:val="24"/>
+              </w:rPr>
+              <w:t>Zantout</w:t>
+            </w:r>
+            <w:proofErr w:type="spellEnd"/>
           </w:p>
         </w:tc>
       </w:tr>
@@ -1634,7 +1646,23 @@
         <w:pStyle w:val="Text"/>
       </w:pPr>
       <w:r>
-        <w:t>I would like to express my gratitude to my supervisor, Dr. Hind Zantout, for her invaluable expertise and guidance throughout this dissertation. Without her cooperation, this report would have been impossible to complete.</w:t>
+        <w:t xml:space="preserve">I would like to express my gratitude to my supervisor, </w:t>
+      </w:r>
+      <w:proofErr w:type="spellStart"/>
+      <w:r>
+        <w:t>Dr.</w:t>
+      </w:r>
+      <w:proofErr w:type="spellEnd"/>
+      <w:r>
+        <w:t xml:space="preserve"> Hind </w:t>
+      </w:r>
+      <w:proofErr w:type="spellStart"/>
+      <w:r>
+        <w:t>Zantout</w:t>
+      </w:r>
+      <w:proofErr w:type="spellEnd"/>
+      <w:r>
+        <w:t>, for her invaluable expertise and guidance throughout this dissertation. Without her cooperation, this report would have been impossible to complete.</w:t>
       </w:r>
     </w:p>
     <w:p>
@@ -6482,7 +6510,13 @@
         <w:t>s</w:t>
       </w:r>
       <w:r>
-        <w:t xml:space="preserve"> exist in the market, they lack pedagogical usability and effective features for managing coursework deadlines, leading to increased stress and last-minute submissions. Therefore, the author of this project will develop a website to help students manage their coursework deadlines by incorporating effective strategies suggested by experts in the IT and psychology departments. With a </w:t>
+        <w:t xml:space="preserve"> exist in the market, they lack pedagogical usability and effective features for managing coursework deadlines, leading to increased stress and last-minute submissions. Therefore, the author of this project will develop a website to help students manage their coursework deadlines by incorporating effective strategies suggested by experts in the </w:t>
+      </w:r>
+      <w:r>
+        <w:t>computer science</w:t>
+      </w:r>
+      <w:r>
+        <w:t xml:space="preserve"> and psychology departments. With a </w:t>
       </w:r>
       <w:r>
         <w:t>“</w:t>
@@ -6500,11 +6534,11 @@
         <w:t>”</w:t>
       </w:r>
       <w:r>
-        <w:t xml:space="preserve">, coursework will be broken down into small manageable milestones, and students will receive regular reminders. </w:t>
+        <w:t xml:space="preserve">, coursework will be broken down into small manageable milestones, and students will receive </w:t>
       </w:r>
       <w:r>
         <w:lastRenderedPageBreak/>
-        <w:t>Moreover, their progress will be visualized using gamification modules to motivate them and provide a reality check on their performance. The incremental approach to solving coursework will reduce last-minute anxiety and give students an opportunity to review their work before final submission, allowing for enhancements to improve grades.</w:t>
+        <w:t>regular reminders. Moreover, their progress will be visualized using gamification modules to motivate them and provide a reality check on their performance. The incremental approach to solving coursework will reduce last-minute anxiety and give students an opportunity to review their work before final submission, allowing for enhancements to improve grades.</w:t>
       </w:r>
       <w:r>
         <w:t xml:space="preserve"> </w:t>
@@ -6541,7 +6575,15 @@
         <w:t xml:space="preserve">students and lecturers </w:t>
       </w:r>
       <w:r>
-        <w:t>effectively manage and visualise up to four coursework deadlines. The system will integrate self-regulation and time management strategies in order to motivate students to start and finish coursework earlier. The primary objectives of the project are as follows:</w:t>
+        <w:t xml:space="preserve">effectively manage and visualise up to four coursework deadlines. The system will integrate self-regulation and time management strategies </w:t>
+      </w:r>
+      <w:proofErr w:type="gramStart"/>
+      <w:r>
+        <w:t>in order to</w:t>
+      </w:r>
+      <w:proofErr w:type="gramEnd"/>
+      <w:r>
+        <w:t xml:space="preserve"> motivate students to start and finish coursework earlier. The primary objectives of the project are as follows:</w:t>
       </w:r>
     </w:p>
     <w:p>
@@ -6698,7 +6740,15 @@
         <w:t>Chapter 3:</w:t>
       </w:r>
       <w:r>
-        <w:t xml:space="preserve"> Discusses the system requirements and prioritises them using MoSCoW. It also outlines the development and evaluation methodology selected for the website.</w:t>
+        <w:t xml:space="preserve"> Discusses the system requirements and prioritises them using </w:t>
+      </w:r>
+      <w:proofErr w:type="spellStart"/>
+      <w:r>
+        <w:t>MoSCoW</w:t>
+      </w:r>
+      <w:proofErr w:type="spellEnd"/>
+      <w:r>
+        <w:t>. It also outlines the development and evaluation methodology selected for the website.</w:t>
       </w:r>
     </w:p>
     <w:p>
@@ -6769,7 +6819,21 @@
         <w:t>timely coursework submissions</w:t>
       </w:r>
       <w:r>
-        <w:t>, it is crucial to understand the importance of coursework, the reasons behind late submissions, the role of learning management systems, and the significance of usability. This chapter will look into these aspects to grasp the aims and objectives of this dissertation. Every section concludes with a brief paragraph critically analysing the previous works and connecting it with the proposed work.</w:t>
+        <w:t xml:space="preserve">, it is crucial to understand the importance of coursework, the reasons behind late submissions, the role of learning management systems, and the significance of usability. This chapter will </w:t>
+      </w:r>
+      <w:proofErr w:type="gramStart"/>
+      <w:r>
+        <w:t>look into</w:t>
+      </w:r>
+      <w:proofErr w:type="gramEnd"/>
+      <w:r>
+        <w:t xml:space="preserve"> these aspects to grasp the aims and objectives of this dissertation. Every section concludes with a brief paragraph critically analysing the previous works and connecting it with the </w:t>
+      </w:r>
+      <w:r>
+        <w:t>website developed</w:t>
+      </w:r>
+      <w:r>
+        <w:t>.</w:t>
       </w:r>
     </w:p>
     <w:p>
@@ -7157,58 +7221,34 @@
         <w:t xml:space="preserve"> </w:t>
       </w:r>
       <w:r>
-        <w:t>By</w:t>
-      </w:r>
-      <w:r>
-        <w:t xml:space="preserve"> 1996, </w:t>
-      </w:r>
-      <w:r>
-        <w:t>coursework</w:t>
+        <w:t xml:space="preserve">In 1985, </w:t>
+      </w:r>
+      <w:r>
+        <w:t>it</w:t>
       </w:r>
       <w:r>
         <w:t xml:space="preserve"> </w:t>
       </w:r>
       <w:r>
-        <w:t>be</w:t>
-      </w:r>
-      <w:r>
-        <w:t>came</w:t>
-      </w:r>
-      <w:r>
-        <w:t xml:space="preserve"> widespread across the</w:t>
-      </w:r>
-      <w:r>
-        <w:t xml:space="preserve"> </w:t>
-      </w:r>
-      <w:r>
-        <w:t>UK</w:t>
+        <w:t>weighed</w:t>
+      </w:r>
+      <w:r>
+        <w:t xml:space="preserve"> 34% of the total marks</w:t>
+      </w:r>
+      <w:r>
+        <w:t xml:space="preserve"> and increased to</w:t>
+      </w:r>
+      <w:r>
+        <w:t xml:space="preserve"> 79% </w:t>
+      </w:r>
+      <w:r>
+        <w:t>in 1994</w:t>
       </w:r>
       <w:r>
         <w:t xml:space="preserve">. </w:t>
       </w:r>
       <w:r>
-        <w:t xml:space="preserve">In 1985, </w:t>
-      </w:r>
-      <w:r>
-        <w:t>it</w:t>
-      </w:r>
-      <w:r>
-        <w:t xml:space="preserve"> </w:t>
-      </w:r>
-      <w:r>
-        <w:t>weighed</w:t>
-      </w:r>
-      <w:r>
-        <w:t xml:space="preserve"> 34% of the total marks</w:t>
-      </w:r>
-      <w:r>
-        <w:t xml:space="preserve"> and increased to</w:t>
-      </w:r>
-      <w:r>
-        <w:t xml:space="preserve"> 79% </w:t>
-      </w:r>
-      <w:r>
-        <w:t>in 1994</w:t>
+        <w:t>By 1996, coursework became widespread across the UK</w:t>
       </w:r>
       <w:r>
         <w:t xml:space="preserve"> </w:t>
@@ -7908,13 +7948,10 @@
         <w:pStyle w:val="Text"/>
       </w:pPr>
       <w:r>
-        <w:t xml:space="preserve">In summary, coursework plays an important role in enhancing students’ performance and developing essential skills. As universities reward degrees </w:t>
-      </w:r>
-      <w:r>
-        <w:t>based on</w:t>
-      </w:r>
-      <w:r>
-        <w:t xml:space="preserve"> coursework</w:t>
+        <w:t xml:space="preserve">In summary, coursework plays an important role in enhancing students’ performance and developing essential skills. As universities </w:t>
+      </w:r>
+      <w:r>
+        <w:t>incorporate the twofold division approach</w:t>
       </w:r>
       <w:r>
         <w:t xml:space="preserve">, effective coursework management is </w:t>
@@ -7995,7 +8032,34 @@
         </w:sdtContent>
       </w:sdt>
       <w:r>
-        <w:t xml:space="preserve">, academic bodies had started to shift to online examinations for essay-type questions, backed with overwhelming favour from older students. The usage of technology was not a surprise as many researchers predicted its permanent effect on education since 1966. In fact, in 1980, Seymour Papert stated that computers will be an integral part of every child’s life in the future. His claims were supported and echoed by multiple other researchers </w:t>
+        <w:t xml:space="preserve">, academic bodies had started to shift to online examinations for essay-type questions, backed with overwhelming favour from older students. The usage of technology was not a surprise as many researchers predicted its permanent effect on education </w:t>
+      </w:r>
+      <w:r>
+        <w:t>in</w:t>
+      </w:r>
+      <w:r>
+        <w:t xml:space="preserve"> 1966</w:t>
+      </w:r>
+      <w:r>
+        <w:t xml:space="preserve">, </w:t>
+      </w:r>
+      <w:r>
+        <w:t>stat</w:t>
+      </w:r>
+      <w:r>
+        <w:t>ing</w:t>
+      </w:r>
+      <w:r>
+        <w:t xml:space="preserve"> that </w:t>
+      </w:r>
+      <w:r>
+        <w:t>it</w:t>
+      </w:r>
+      <w:r>
+        <w:t xml:space="preserve"> will be an integral part of every child’s life in the future</w:t>
+      </w:r>
+      <w:r>
+        <w:t xml:space="preserve"> </w:t>
       </w:r>
       <w:sdt>
         <w:sdtPr>
@@ -8032,11 +8096,14 @@
         <w:pStyle w:val="Text"/>
       </w:pPr>
       <w:r>
+        <w:t>The demand for online courses increased as technology and the number of students with heterogeneous knowledge grew. Hence, universities also underwent a digital transformation</w:t>
+      </w:r>
+      <w:r>
+        <w:t xml:space="preserve"> </w:t>
+      </w:r>
+      <w:r>
         <w:lastRenderedPageBreak/>
-        <w:t>The demand for online courses increased as technology and the number of students with heterogeneous knowledge grew. Hence, universities also underwent a digital transformation</w:t>
-      </w:r>
-      <w:r>
-        <w:t xml:space="preserve"> by introducing blended and online teaching</w:t>
+        <w:t>by introducing blended and online teaching</w:t>
       </w:r>
       <w:r>
         <w:t>. Online courses provide students autonomy to manage their learning convenien</w:t>
@@ -8675,7 +8742,13 @@
         <w:t xml:space="preserve">submission patterns of </w:t>
       </w:r>
       <w:r>
-        <w:t>second-and third-year</w:t>
+        <w:t>second-</w:t>
+      </w:r>
+      <w:r>
+        <w:t xml:space="preserve"> </w:t>
+      </w:r>
+      <w:r>
+        <w:t>and third-year</w:t>
       </w:r>
       <w:r>
         <w:t xml:space="preserve"> students </w:t>
@@ -10224,7 +10297,15 @@
         <w:t>s</w:t>
       </w:r>
       <w:r>
-        <w:t xml:space="preserve"> want to avoid failure so </w:t>
+        <w:t xml:space="preserve"> want to avoid </w:t>
+      </w:r>
+      <w:proofErr w:type="gramStart"/>
+      <w:r>
+        <w:t>failure</w:t>
+      </w:r>
+      <w:proofErr w:type="gramEnd"/>
+      <w:r>
+        <w:t xml:space="preserve"> so </w:t>
       </w:r>
       <w:r>
         <w:t>they</w:t>
@@ -11156,8 +11237,13 @@
         <w:t xml:space="preserve"> assuming that coursework will take less time</w:t>
       </w:r>
       <w:r>
-        <w:t xml:space="preserve"> than it actually does</w:t>
-      </w:r>
+        <w:t xml:space="preserve"> than it </w:t>
+      </w:r>
+      <w:proofErr w:type="gramStart"/>
+      <w:r>
+        <w:t>actually does</w:t>
+      </w:r>
+      <w:proofErr w:type="gramEnd"/>
       <w:r>
         <w:t xml:space="preserve">. </w:t>
       </w:r>
@@ -11258,7 +11344,15 @@
         <w:spacing w:before="0" w:after="0"/>
       </w:pPr>
       <w:r>
-        <w:t>Perfectionism: Perfectionism is a trait where individuals set high standards for their activities in order to achieve</w:t>
+        <w:t xml:space="preserve">Perfectionism: Perfectionism is a trait where individuals set high standards for their activities </w:t>
+      </w:r>
+      <w:proofErr w:type="gramStart"/>
+      <w:r>
+        <w:t>in order to</w:t>
+      </w:r>
+      <w:proofErr w:type="gramEnd"/>
+      <w:r>
+        <w:t xml:space="preserve"> achieve</w:t>
       </w:r>
       <w:r>
         <w:t xml:space="preserve"> a</w:t>
@@ -11817,9 +11911,11 @@
       <w:r>
         <w:t xml:space="preserve"> anxiety and </w:t>
       </w:r>
+      <w:proofErr w:type="gramStart"/>
       <w:r>
         <w:t>exceeded</w:t>
       </w:r>
+      <w:proofErr w:type="gramEnd"/>
       <w:r>
         <w:t xml:space="preserve"> deadlines</w:t>
       </w:r>
@@ -14083,7 +14179,23 @@
         <w:t>evaluation</w:t>
       </w:r>
       <w:r>
-        <w:t xml:space="preserve"> on ElectronixTutor, an Intelligent Tutoring System for teaching electronics, students complained about how the poor design of the system disrupted their learning. The user interface (UI) and terminology did not match the students’ mental model and the navigation components were not visible. The students suggested improvements to</w:t>
+        <w:t xml:space="preserve"> on </w:t>
+      </w:r>
+      <w:proofErr w:type="spellStart"/>
+      <w:r>
+        <w:t>ElectronixTutor</w:t>
+      </w:r>
+      <w:proofErr w:type="spellEnd"/>
+      <w:r>
+        <w:t xml:space="preserve">, an Intelligent Tutoring System for teaching electronics, students complained about how the poor design of the system disrupted their learning. The user interface (UI) and terminology did not match the students’ mental </w:t>
+      </w:r>
+      <w:proofErr w:type="gramStart"/>
+      <w:r>
+        <w:t>model</w:t>
+      </w:r>
+      <w:proofErr w:type="gramEnd"/>
+      <w:r>
+        <w:t xml:space="preserve"> and the navigation components were not visible. The students suggested improvements to</w:t>
       </w:r>
       <w:r>
         <w:t xml:space="preserve"> i</w:t>
@@ -14254,7 +14366,15 @@
         <w:pStyle w:val="Text"/>
       </w:pPr>
       <w:r>
-        <w:t xml:space="preserve">According to Nielsen, 3-5 expert evaluators can identify up to 87% of usability issues and novice evaluators can detect up to 51% of issues. However, in reality, novice evaluators can only identify 23% of issues. This is due to </w:t>
+        <w:t xml:space="preserve">According to Nielsen, 3-5 expert evaluators can identify up to 87% of usability issues and novice evaluators can detect up to 51% of issues. However, </w:t>
+      </w:r>
+      <w:proofErr w:type="gramStart"/>
+      <w:r>
+        <w:t>in reality, novice</w:t>
+      </w:r>
+      <w:proofErr w:type="gramEnd"/>
+      <w:r>
+        <w:t xml:space="preserve"> evaluators can only identify 23% of issues. This is due to </w:t>
       </w:r>
       <w:r>
         <w:t xml:space="preserve">a </w:t>
@@ -14576,7 +14696,15 @@
         <w:t>scale</w:t>
       </w:r>
       <w:r>
-        <w:t xml:space="preserve"> where one is “Strongly Disagree”, five is “Strongly Agree” and three is neutral</w:t>
+        <w:t xml:space="preserve"> where one is “Strongly </w:t>
+      </w:r>
+      <w:proofErr w:type="gramStart"/>
+      <w:r>
+        <w:t>Disagree</w:t>
+      </w:r>
+      <w:proofErr w:type="gramEnd"/>
+      <w:r>
+        <w:t>”, five is “Strongly Agree” and three is neutral</w:t>
       </w:r>
       <w:r>
         <w:t xml:space="preserve"> (Appendix</w:t>
@@ -15235,7 +15363,15 @@
         <w:spacing w:before="0" w:after="0"/>
       </w:pPr>
       <w:r>
-        <w:t>Pragmatic quality: The system should allow the fulfilment of the user’s goals, making them feel satisfied. This is similar to usability but in an educational context</w:t>
+        <w:t xml:space="preserve">Pragmatic quality: The system should allow the fulfilment of the user’s goals, making them feel satisfied. This is </w:t>
+      </w:r>
+      <w:proofErr w:type="gramStart"/>
+      <w:r>
+        <w:t>similar to</w:t>
+      </w:r>
+      <w:proofErr w:type="gramEnd"/>
+      <w:r>
+        <w:t xml:space="preserve"> usability but in an educational context</w:t>
       </w:r>
       <w:r>
         <w:t>.</w:t>
@@ -15295,7 +15431,15 @@
         <w:t>as</w:t>
       </w:r>
       <w:r>
-        <w:t xml:space="preserve"> energy is strength and direction is the purpose of the activity. Extrinsic motivation is achieved by external factors like rewards, and intrinsic motivation by the excitement of the task itself. When the website is poorly designed, the UX drops and reduces the user’s motivation and engagement</w:t>
+        <w:t xml:space="preserve"> energy is </w:t>
+      </w:r>
+      <w:proofErr w:type="gramStart"/>
+      <w:r>
+        <w:t>strength</w:t>
+      </w:r>
+      <w:proofErr w:type="gramEnd"/>
+      <w:r>
+        <w:t xml:space="preserve"> and direction is the purpose of the activity. Extrinsic motivation is achieved by external factors like rewards, and intrinsic motivation by the excitement of the task itself. When the website is poorly designed, the UX drops and reduces the user’s motivation and engagement</w:t>
       </w:r>
       <w:r>
         <w:t>.</w:t>
@@ -16556,11 +16700,16 @@
       <w:r>
         <w:t xml:space="preserve">produce rubrics, and grade students using </w:t>
       </w:r>
+      <w:proofErr w:type="spellStart"/>
       <w:r>
         <w:t>SpeedG</w:t>
       </w:r>
       <w:r>
-        <w:t xml:space="preserve">rader. Canvas analytics helps identify students </w:t>
+        <w:t>rader</w:t>
+      </w:r>
+      <w:proofErr w:type="spellEnd"/>
+      <w:r>
+        <w:t xml:space="preserve">. Canvas analytics helps identify students </w:t>
       </w:r>
       <w:r>
         <w:t>who</w:t>
@@ -16647,7 +16796,15 @@
         <w:t>ind</w:t>
       </w:r>
       <w:r>
-        <w:t xml:space="preserve"> it easy to build classes, upload files, make assignments, and grade quicker by using SpeedGrader </w:t>
+        <w:t xml:space="preserve"> it easy to build classes, upload files, make assignments, and grade quicker by using </w:t>
+      </w:r>
+      <w:proofErr w:type="spellStart"/>
+      <w:r>
+        <w:t>SpeedGrader</w:t>
+      </w:r>
+      <w:proofErr w:type="spellEnd"/>
+      <w:r>
+        <w:t xml:space="preserve"> </w:t>
       </w:r>
       <w:sdt>
         <w:sdtPr>
@@ -16714,7 +16871,15 @@
         <w:t>to</w:t>
       </w:r>
       <w:r>
-        <w:t xml:space="preserve"> engage in discussions using boards or groups. These functionalities helped users become more efficient and also improved academic performance. </w:t>
+        <w:t xml:space="preserve"> engage in discussions using boards or groups. These functionalities helped users become more efficient </w:t>
+      </w:r>
+      <w:proofErr w:type="gramStart"/>
+      <w:r>
+        <w:t>and also</w:t>
+      </w:r>
+      <w:proofErr w:type="gramEnd"/>
+      <w:r>
+        <w:t xml:space="preserve"> improved academic performance. </w:t>
       </w:r>
       <w:sdt>
         <w:sdtPr>
@@ -16897,7 +17062,15 @@
         </w:sdtContent>
       </w:sdt>
       <w:r>
-        <w:t xml:space="preserve">. Moodle is similar to Blackboard and does not differ much except for being free and cost-effective </w:t>
+        <w:t xml:space="preserve">. Moodle is </w:t>
+      </w:r>
+      <w:proofErr w:type="gramStart"/>
+      <w:r>
+        <w:t>similar to</w:t>
+      </w:r>
+      <w:proofErr w:type="gramEnd"/>
+      <w:r>
+        <w:t xml:space="preserve"> Blackboard and does not differ much except for being free and cost-effective </w:t>
       </w:r>
       <w:sdt>
         <w:sdtPr>
@@ -18686,7 +18859,15 @@
         <w:pStyle w:val="Text"/>
       </w:pPr>
       <w:r>
-        <w:t xml:space="preserve">WBS helps track the project, and if the project falls behind schedule, the team can identify the deliverables that will be impacted the most and plan ahead. Studies show that WBS simplifies project management and helps in predicting project delivery </w:t>
+        <w:t xml:space="preserve">WBS helps track the project, and if the project falls behind schedule, the team can identify the deliverables that will be impacted the most and </w:t>
+      </w:r>
+      <w:proofErr w:type="gramStart"/>
+      <w:r>
+        <w:t>plan ahead</w:t>
+      </w:r>
+      <w:proofErr w:type="gramEnd"/>
+      <w:r>
+        <w:t xml:space="preserve">. Studies show that WBS simplifies project management and helps in predicting project delivery </w:t>
       </w:r>
       <w:sdt>
         <w:sdtPr>
@@ -18797,7 +18978,15 @@
         <w:t xml:space="preserve"> by dividing it into 60-minute slots. </w:t>
       </w:r>
       <w:r>
-        <w:t xml:space="preserve">First, unavailable time slots, such as school hours, are crossed out. Next, tasks are assigned to the available slots, compelling students to complete the task within the designated time period. Furthermore, each productive task is followed by a recreational activity </w:t>
+        <w:t xml:space="preserve">First, unavailable time slots, such as school hours, are crossed out. Next, tasks are assigned to the available slots, compelling students to complete the task within the designated </w:t>
+      </w:r>
+      <w:proofErr w:type="gramStart"/>
+      <w:r>
+        <w:t>time period</w:t>
+      </w:r>
+      <w:proofErr w:type="gramEnd"/>
+      <w:r>
+        <w:t xml:space="preserve">. Furthermore, each productive task is followed by a recreational activity </w:t>
       </w:r>
       <w:r>
         <w:t>as a reward</w:t>
@@ -18846,7 +19035,23 @@
         </w:rPr>
       </w:pPr>
       <w:r>
-        <w:t>Time mapping consists of three components: scheduling, unscheduling, and logging. In scheduling, the student reserves the available time slot for an important task, prioritizing it over other activities. In unscheduling, the student adds a fun activity after the important task and highlights it using a bright colour of their choice. Bright colours boost people's mood</w:t>
+        <w:t xml:space="preserve">Time mapping consists of three components: scheduling, </w:t>
+      </w:r>
+      <w:proofErr w:type="spellStart"/>
+      <w:r>
+        <w:t>unscheduling</w:t>
+      </w:r>
+      <w:proofErr w:type="spellEnd"/>
+      <w:r>
+        <w:t xml:space="preserve">, and logging. In scheduling, the student reserves the available time slot for an important task, prioritizing it over other activities. In </w:t>
+      </w:r>
+      <w:proofErr w:type="spellStart"/>
+      <w:r>
+        <w:t>unscheduling</w:t>
+      </w:r>
+      <w:proofErr w:type="spellEnd"/>
+      <w:r>
+        <w:t>, the student adds a fun activity after the important task and highlights it using a bright colour of their choice. Bright colours boost people's mood</w:t>
       </w:r>
       <w:r>
         <w:t>s</w:t>
@@ -19434,7 +19639,15 @@
         <w:t xml:space="preserve">progress </w:t>
       </w:r>
       <w:r>
-        <w:t xml:space="preserve">and be alert </w:t>
+        <w:t xml:space="preserve">and be </w:t>
+      </w:r>
+      <w:proofErr w:type="gramStart"/>
+      <w:r>
+        <w:t>alert</w:t>
+      </w:r>
+      <w:proofErr w:type="gramEnd"/>
+      <w:r>
+        <w:t xml:space="preserve"> </w:t>
       </w:r>
       <w:r>
         <w:t>to</w:t>
@@ -20228,7 +20441,15 @@
         <w:t xml:space="preserve">and reflect on their </w:t>
       </w:r>
       <w:r>
-        <w:t>counterproductive behaviours. Researchers urge instructors to encourage students to write journals and provide feedback to help them manage their coursework effectively. Through the use of journals, students are more likely to manage their time effectively, complete tasks on time, and achieve higher grades. According to a</w:t>
+        <w:t xml:space="preserve">counterproductive behaviours. Researchers urge instructors to encourage students to write journals and provide feedback to help them manage their coursework effectively. </w:t>
+      </w:r>
+      <w:proofErr w:type="gramStart"/>
+      <w:r>
+        <w:t>Through the use of</w:t>
+      </w:r>
+      <w:proofErr w:type="gramEnd"/>
+      <w:r>
+        <w:t xml:space="preserve"> journals, students are more likely to manage their time effectively, complete tasks on time, and achieve higher grades. According to a</w:t>
       </w:r>
       <w:r>
         <w:t xml:space="preserve"> </w:t>
@@ -20607,7 +20828,15 @@
         <w:t>S</w:t>
       </w:r>
       <w:r>
-        <w:t xml:space="preserve">tudents first have to break tasks into smaller subtasks and then set a timer for 25 minutes to work, followed by a short break of 3-5 minutes. This cycle is repeated four times, after which students reward themselves with a longer break of 20 minutes </w:t>
+        <w:t xml:space="preserve">tudents first </w:t>
+      </w:r>
+      <w:proofErr w:type="gramStart"/>
+      <w:r>
+        <w:t>have to</w:t>
+      </w:r>
+      <w:proofErr w:type="gramEnd"/>
+      <w:r>
+        <w:t xml:space="preserve"> break tasks into smaller subtasks and then set a timer for 25 minutes to work, followed by a short break of 3-5 minutes. This cycle is repeated four times, after which students reward themselves with a longer break of 20 minutes </w:t>
       </w:r>
       <w:sdt>
         <w:sdtPr>
@@ -20687,7 +20916,15 @@
         <w:t>T</w:t>
       </w:r>
       <w:r>
-        <w:t xml:space="preserve">o combat procrastination and manage time, experts suggest a few techniques. Developers can integrate these techniques into learning platforms to maximise academic performance. By producing journals, students can keep track of their tasks and also provide evidence of their own work. By intending to work on coursework, students can get themselves to at least start the coursework and protect themselves from regrets of delaying work. The Eisenhower matrix will help them sort out tasks by preventing them from wasting time on unimportant and non-urgent tasks. Finally, the Pomodoro technique will motivate them to work on the task without interruption. These strategies can be </w:t>
+        <w:t xml:space="preserve">o combat procrastination and manage time, experts suggest a few techniques. Developers can integrate these techniques into learning platforms to maximise academic performance. By producing journals, students can keep track of their tasks </w:t>
+      </w:r>
+      <w:proofErr w:type="gramStart"/>
+      <w:r>
+        <w:t>and also</w:t>
+      </w:r>
+      <w:proofErr w:type="gramEnd"/>
+      <w:r>
+        <w:t xml:space="preserve"> provide evidence of their own work. By intending to work on coursework, students can get themselves to at least start the coursework and protect themselves from regrets of delaying work. The Eisenhower matrix will help them sort out tasks by preventing them from wasting time on unimportant and non-urgent tasks. Finally, the Pomodoro technique will motivate them to work on the task without interruption. These strategies can be </w:t>
       </w:r>
       <w:r>
         <w:t>integrated into LMS</w:t>
@@ -20847,6 +21084,7 @@
           <w:rFonts w:cs="Times New Roman"/>
         </w:rPr>
       </w:pPr>
+      <w:proofErr w:type="gramStart"/>
       <w:r>
         <w:t xml:space="preserve">In the </w:t>
       </w:r>
@@ -20854,7 +21092,11 @@
         <w:t>near</w:t>
       </w:r>
       <w:r>
-        <w:t xml:space="preserve"> future, it will not be uncommon for robots to deliver lectures and solve mathematical problems using AI </w:t>
+        <w:t xml:space="preserve"> future</w:t>
+      </w:r>
+      <w:proofErr w:type="gramEnd"/>
+      <w:r>
+        <w:t xml:space="preserve">, it will not be uncommon for robots to deliver lectures and solve mathematical problems using AI </w:t>
       </w:r>
       <w:sdt>
         <w:sdtPr>
@@ -21321,7 +21563,15 @@
         <w:t xml:space="preserve">Blockchain: </w:t>
       </w:r>
       <w:r>
-        <w:t>With blockchain, all data on learning platforms will be transparent and secure. Students can track their coursework submissions and also see how their grades are being calculated. All student activities will be timestamped, and fraud protection protocols will prevent cheating. Furthermore, blockchain can also help automate deadlines and reminders</w:t>
+        <w:t xml:space="preserve">With blockchain, all data on learning platforms will be transparent and secure. Students can track their coursework submissions </w:t>
+      </w:r>
+      <w:proofErr w:type="gramStart"/>
+      <w:r>
+        <w:t>and also</w:t>
+      </w:r>
+      <w:proofErr w:type="gramEnd"/>
+      <w:r>
+        <w:t xml:space="preserve"> see how their grades are being calculated. All student activities will be timestamped, and fraud protection protocols will prevent cheating. Furthermore, blockchain can also help automate deadlines and reminders</w:t>
       </w:r>
       <w:r>
         <w:t>.</w:t>
@@ -21461,8 +21711,13 @@
       <w:r>
         <w:t xml:space="preserve">the </w:t>
       </w:r>
-      <w:r>
-        <w:t>MoSCoW Method</w:t>
+      <w:proofErr w:type="spellStart"/>
+      <w:r>
+        <w:t>MoSCoW</w:t>
+      </w:r>
+      <w:proofErr w:type="spellEnd"/>
+      <w:r>
+        <w:t xml:space="preserve"> Method</w:t>
       </w:r>
       <w:bookmarkEnd w:id="99"/>
     </w:p>
@@ -21474,7 +21729,15 @@
         <w:t>The s</w:t>
       </w:r>
       <w:r>
-        <w:t>ystem requirements can be prioritised using the MoSCoW method:</w:t>
+        <w:t xml:space="preserve">ystem requirements can be prioritised using the </w:t>
+      </w:r>
+      <w:proofErr w:type="spellStart"/>
+      <w:r>
+        <w:t>MoSCoW</w:t>
+      </w:r>
+      <w:proofErr w:type="spellEnd"/>
+      <w:r>
+        <w:t xml:space="preserve"> method:</w:t>
       </w:r>
     </w:p>
     <w:p>
@@ -21565,7 +21828,15 @@
         <w:t>Functional Requirements</w:t>
       </w:r>
       <w:r>
-        <w:t xml:space="preserve"> and MoSCoW Prioritisation</w:t>
+        <w:t xml:space="preserve"> and </w:t>
+      </w:r>
+      <w:proofErr w:type="spellStart"/>
+      <w:r>
+        <w:t>MoSCoW</w:t>
+      </w:r>
+      <w:proofErr w:type="spellEnd"/>
+      <w:r>
+        <w:t xml:space="preserve"> Prioritisation</w:t>
       </w:r>
       <w:bookmarkEnd w:id="100"/>
     </w:p>
@@ -21619,7 +21890,15 @@
         <w:t xml:space="preserve">. </w:t>
       </w:r>
       <w:r>
-        <w:t>The functional requirements using the MoSCoW method are outlined in Table 3.1.</w:t>
+        <w:t xml:space="preserve">The functional requirements using the </w:t>
+      </w:r>
+      <w:proofErr w:type="spellStart"/>
+      <w:r>
+        <w:t>MoSCoW</w:t>
+      </w:r>
+      <w:proofErr w:type="spellEnd"/>
+      <w:r>
+        <w:t xml:space="preserve"> method are outlined in Table 3.1.</w:t>
       </w:r>
     </w:p>
     <w:p>
@@ -22690,7 +22969,15 @@
         <w:t xml:space="preserve">. They </w:t>
       </w:r>
       <w:r>
-        <w:t xml:space="preserve">have also been prioritized using MoSCoW, as </w:t>
+        <w:t xml:space="preserve">have also been prioritized using </w:t>
+      </w:r>
+      <w:proofErr w:type="spellStart"/>
+      <w:r>
+        <w:t>MoSCoW</w:t>
+      </w:r>
+      <w:proofErr w:type="spellEnd"/>
+      <w:r>
+        <w:t xml:space="preserve">, as </w:t>
       </w:r>
       <w:r>
         <w:t>outlined</w:t>
@@ -23288,8 +23575,13 @@
               <w:t>shall</w:t>
             </w:r>
             <w:r>
-              <w:t xml:space="preserve"> be available at all times</w:t>
-            </w:r>
+              <w:t xml:space="preserve"> </w:t>
+            </w:r>
+            <w:proofErr w:type="gramStart"/>
+            <w:r>
+              <w:t>be available at all times</w:t>
+            </w:r>
+            <w:proofErr w:type="gramEnd"/>
             <w:r>
               <w:t xml:space="preserve"> with </w:t>
             </w:r>
@@ -23380,7 +23672,15 @@
         <w:t xml:space="preserve"> integrated into an LMS such as Moodle. </w:t>
       </w:r>
       <w:r>
-        <w:t xml:space="preserve">The website would adapt to different screen sizes and also have an application for mobile users. Inclusive UX design would allow all kinds of users to utilise Coursework Wizard by supporting people with varying </w:t>
+        <w:t xml:space="preserve">The website would adapt to different screen sizes </w:t>
+      </w:r>
+      <w:proofErr w:type="gramStart"/>
+      <w:r>
+        <w:t>and also</w:t>
+      </w:r>
+      <w:proofErr w:type="gramEnd"/>
+      <w:r>
+        <w:t xml:space="preserve"> have an application for mobile users. Inclusive UX design would allow all kinds of users to utilise Coursework Wizard by supporting people with varying </w:t>
       </w:r>
       <w:r>
         <w:t>dis</w:t>
@@ -23597,7 +23897,15 @@
         <w:t xml:space="preserve">that is </w:t>
       </w:r>
       <w:r>
-        <w:t>already broken down into weekly milestones, similar to the WBS described in 2</w:t>
+        <w:t xml:space="preserve">already broken down into weekly milestones, </w:t>
+      </w:r>
+      <w:proofErr w:type="gramStart"/>
+      <w:r>
+        <w:t>similar to</w:t>
+      </w:r>
+      <w:proofErr w:type="gramEnd"/>
+      <w:r>
+        <w:t xml:space="preserve"> the WBS described in 2</w:t>
       </w:r>
       <w:r>
         <w:t>.5.1</w:t>
@@ -23855,7 +24163,15 @@
         <w:t xml:space="preserve">sprint review </w:t>
       </w:r>
       <w:r>
-        <w:t>is held to reflect on the completed sprint and plan ahead for the next one</w:t>
+        <w:t xml:space="preserve">is held to reflect on the completed sprint and </w:t>
+      </w:r>
+      <w:proofErr w:type="gramStart"/>
+      <w:r>
+        <w:t>plan ahead</w:t>
+      </w:r>
+      <w:proofErr w:type="gramEnd"/>
+      <w:r>
+        <w:t xml:space="preserve"> for the next one</w:t>
       </w:r>
       <w:r>
         <w:t xml:space="preserve"> by making possible improvements</w:t>
@@ -24219,9 +24535,11 @@
       <w:r>
         <w:t xml:space="preserve">he following key adaptations from Solo Scrum will </w:t>
       </w:r>
+      <w:proofErr w:type="gramStart"/>
       <w:r>
         <w:t>applied</w:t>
       </w:r>
+      <w:proofErr w:type="gramEnd"/>
       <w:r>
         <w:t>:</w:t>
       </w:r>
@@ -25310,7 +25628,7 @@
                 <w:lang w:bidi="ar-AE"/>
               </w:rPr>
               <w:drawing>
-                <wp:inline distT="0" distB="0" distL="0" distR="0" wp14:anchorId="5BA68113" wp14:editId="5EE9E0E8">
+                <wp:inline distT="0" distB="0" distL="0" distR="0" wp14:anchorId="5BA68113" wp14:editId="00BE71BC">
                   <wp:extent cx="8861525" cy="4034367"/>
                   <wp:effectExtent l="0" t="0" r="0" b="4445"/>
                   <wp:docPr id="1203584370" name="Picture 2"/>
@@ -32666,7 +32984,15 @@
         <w:spacing w:before="0" w:after="0" w:line="276" w:lineRule="auto"/>
       </w:pPr>
       <w:r>
-        <w:t>Availability: Make information visible at all times so that users do not need to memorise it. For example, directions on streets</w:t>
+        <w:t xml:space="preserve">Availability: </w:t>
+      </w:r>
+      <w:proofErr w:type="gramStart"/>
+      <w:r>
+        <w:t>Make information visible at all times</w:t>
+      </w:r>
+      <w:proofErr w:type="gramEnd"/>
+      <w:r>
+        <w:t xml:space="preserve"> so that users do not need to memorise it. For example, directions on streets</w:t>
       </w:r>
     </w:p>
     <w:p>
@@ -32809,7 +33135,15 @@
         <w:spacing w:before="0" w:after="0" w:line="276" w:lineRule="auto"/>
       </w:pPr>
       <w:r>
-        <w:t>Recognising errors: When an error occurs, the system should clearly display the error message and the user should be able to understand that an error has occurred</w:t>
+        <w:t xml:space="preserve">Recognising errors: When an error occurs, the system should clearly display the error </w:t>
+      </w:r>
+      <w:proofErr w:type="gramStart"/>
+      <w:r>
+        <w:t>message</w:t>
+      </w:r>
+      <w:proofErr w:type="gramEnd"/>
+      <w:r>
+        <w:t xml:space="preserve"> and the user should be able to understand that an error has occurred</w:t>
       </w:r>
     </w:p>
     <w:p>
@@ -33241,7 +33575,7 @@
         <w:rPr>
           <w:noProof/>
         </w:rPr>
-        <w:t>Table of Contents</w:t>
+        <w:t>List of Abbreviations</w:t>
       </w:r>
     </w:fldSimple>
   </w:p>
@@ -33263,7 +33597,7 @@
         <w:rPr>
           <w:noProof/>
         </w:rPr>
-        <w:t>Chapter 3. Requirements Analysis and Methodology</w:t>
+        <w:t>Chapter 2.  Literature Review</w:t>
       </w:r>
     </w:fldSimple>
   </w:p>
@@ -37908,6 +38242,7 @@
   <w:style w:type="character" w:default="1" w:styleId="DefaultParagraphFont">
     <w:name w:val="Default Paragraph Font"/>
     <w:uiPriority w:val="1"/>
+    <w:semiHidden/>
     <w:unhideWhenUsed/>
   </w:style>
   <w:style w:type="table" w:default="1" w:styleId="TableNormal">
@@ -39736,11 +40071,13 @@
   </w:compat>
   <w:rsids>
     <w:rsidRoot w:val="00D764C1"/>
+    <w:rsid w:val="00084537"/>
     <w:rsid w:val="00367227"/>
     <w:rsid w:val="0039208A"/>
     <w:rsid w:val="00781533"/>
     <w:rsid w:val="008F6CD0"/>
     <w:rsid w:val="00AE26B8"/>
+    <w:rsid w:val="00BC28DB"/>
     <w:rsid w:val="00D764C1"/>
     <w:rsid w:val="00DE7B98"/>
     <w:rsid w:val="00E44379"/>

</xml_diff>